<commit_message>
Diseño de interfaces listo para entregar
</commit_message>
<xml_diff>
--- a/Asignaturas 2/Desarrollo de Interfaces/UD1/Tarea 1/Caso1_UX_Muñoz_de_la_Sierra_Alejandro Final.docx
+++ b/Asignaturas 2/Desarrollo de Interfaces/UD1/Tarea 1/Caso1_UX_Muñoz_de_la_Sierra_Alejandro Final.docx
@@ -950,33 +950,15 @@
           <w:szCs w:val="28"/>
           <w:lang w:val="es-ES"/>
         </w:rPr>
-        <w:t>. Aquí viene un punto clave: en lugar de simplemente usar la opción por defecto JavaSE-25, configuramos Eclipse para que utilice este JDK como el JRE específico del proyecto. ¿Por qué? Para asegurarnos de que el proyecto se beneficie directamente de las bondades de la versión 25 de Java, evitando posibles conflictos con otras versiones que puedan estar instaladas en el sistema. Es importante recordar que, aunque el JDK25 se descomprime y no se instala de la forma tradicional, Eclipse requiere que lo declaremos como JRE para poder compilar y ejecutar el proyecto sin inconvenientes.</w:t>
-      </w:r>
-    </w:p>
-    <w:p>
-      <w:pPr>
-        <w:rPr>
-          <w:rFonts w:cstheme="minorHAnsi"/>
-          <w:szCs w:val="28"/>
-          <w:lang w:val="es-ES"/>
-        </w:rPr>
-      </w:pPr>
-    </w:p>
-    <w:p>
-      <w:pPr>
-        <w:rPr>
-          <w:rFonts w:cstheme="minorHAnsi"/>
-          <w:szCs w:val="28"/>
-          <w:lang w:val="es-ES"/>
-        </w:rPr>
-      </w:pPr>
-      <w:r>
-        <w:rPr>
-          <w:rFonts w:cstheme="minorHAnsi"/>
-          <w:szCs w:val="28"/>
-          <w:lang w:val="es-ES"/>
-        </w:rPr>
-        <w:t xml:space="preserve">El siguiente paso fue descargar el SDK completo de </w:t>
+        <w:t>.</w:t>
+      </w:r>
+      <w:r>
+        <w:rPr>
+          <w:rFonts w:cstheme="minorHAnsi"/>
+          <w:szCs w:val="28"/>
+          <w:lang w:val="es-ES"/>
+        </w:rPr>
+        <w:t xml:space="preserve"> La añadimos al </w:t>
       </w:r>
       <w:proofErr w:type="spellStart"/>
       <w:r>
@@ -987,9 +969,26 @@
           <w:szCs w:val="28"/>
           <w:lang w:val="es-ES"/>
         </w:rPr>
-        <w:t>JavaFX</w:t>
+        <w:t>Path</w:t>
       </w:r>
       <w:proofErr w:type="spellEnd"/>
+      <w:r>
+        <w:rPr>
+          <w:rFonts w:cstheme="minorHAnsi"/>
+          <w:szCs w:val="28"/>
+          <w:lang w:val="es-ES"/>
+        </w:rPr>
+        <w:t xml:space="preserve"> de </w:t>
+      </w:r>
+      <w:proofErr w:type="gramStart"/>
+      <w:r>
+        <w:rPr>
+          <w:rFonts w:cstheme="minorHAnsi"/>
+          <w:szCs w:val="28"/>
+          <w:lang w:val="es-ES"/>
+        </w:rPr>
+        <w:t xml:space="preserve">la </w:t>
+      </w:r>
       <w:r>
         <w:rPr>
           <w:rFonts w:cstheme="minorHAnsi"/>
@@ -998,16 +997,9 @@
           <w:szCs w:val="28"/>
           <w:lang w:val="es-ES"/>
         </w:rPr>
-        <w:t xml:space="preserve"> 25</w:t>
-      </w:r>
-      <w:r>
-        <w:rPr>
-          <w:rFonts w:cstheme="minorHAnsi"/>
-          <w:szCs w:val="28"/>
-          <w:lang w:val="es-ES"/>
-        </w:rPr>
-        <w:t xml:space="preserve"> y ubicarlo en </w:t>
-      </w:r>
+        <w:t>variables</w:t>
+      </w:r>
+      <w:proofErr w:type="gramEnd"/>
       <w:r>
         <w:rPr>
           <w:rFonts w:cstheme="minorHAnsi"/>
@@ -1016,15 +1008,73 @@
           <w:szCs w:val="28"/>
           <w:lang w:val="es-ES"/>
         </w:rPr>
-        <w:t>C:\Java\javafx-sdk-25</w:t>
-      </w:r>
-      <w:r>
-        <w:rPr>
-          <w:rFonts w:cstheme="minorHAnsi"/>
-          <w:szCs w:val="28"/>
-          <w:lang w:val="es-ES"/>
-        </w:rPr>
-        <w:t>. En Eclipse, creamos una "</w:t>
+        <w:t xml:space="preserve"> de entorno del sistema</w:t>
+      </w:r>
+      <w:r>
+        <w:rPr>
+          <w:rFonts w:cstheme="minorHAnsi"/>
+          <w:szCs w:val="28"/>
+          <w:lang w:val="es-ES"/>
+        </w:rPr>
+        <w:t xml:space="preserve">, así </w:t>
+      </w:r>
+      <w:r>
+        <w:rPr>
+          <w:rFonts w:cstheme="minorHAnsi"/>
+          <w:szCs w:val="28"/>
+          <w:lang w:val="es-ES"/>
+        </w:rPr>
+        <w:t xml:space="preserve">Eclipse </w:t>
+      </w:r>
+      <w:r>
+        <w:rPr>
+          <w:rFonts w:cstheme="minorHAnsi"/>
+          <w:szCs w:val="28"/>
+          <w:lang w:val="es-ES"/>
+        </w:rPr>
+        <w:t xml:space="preserve">lo reconocerá </w:t>
+      </w:r>
+      <w:r>
+        <w:rPr>
+          <w:rFonts w:cstheme="minorHAnsi"/>
+          <w:szCs w:val="28"/>
+          <w:lang w:val="es-ES"/>
+        </w:rPr>
+        <w:t>para que utilice este JDK como el JRE específico del proyecto. ¿Por qué? Para asegurarnos de que el proyecto se beneficie directamente de las bondades de la versión 25 de Java, evitando posibles conflictos con otras versiones que puedan estar instaladas en el sistema. Es importante recordar que, aunque el JDK25 se descomprime y no se instala de la forma tradicional, Eclipse requiere que lo declaremos como JRE para poder compilar y ejecutar el proyecto sin inconvenientes.</w:t>
+      </w:r>
+      <w:r>
+        <w:rPr>
+          <w:rFonts w:cstheme="minorHAnsi"/>
+          <w:szCs w:val="28"/>
+          <w:lang w:val="es-ES"/>
+        </w:rPr>
+        <w:t xml:space="preserve"> En este caso como JRE específico del proyecto.</w:t>
+      </w:r>
+    </w:p>
+    <w:p>
+      <w:pPr>
+        <w:rPr>
+          <w:rFonts w:cstheme="minorHAnsi"/>
+          <w:szCs w:val="28"/>
+          <w:lang w:val="es-ES"/>
+        </w:rPr>
+      </w:pPr>
+    </w:p>
+    <w:p>
+      <w:pPr>
+        <w:rPr>
+          <w:rFonts w:cstheme="minorHAnsi"/>
+          <w:szCs w:val="28"/>
+          <w:lang w:val="es-ES"/>
+        </w:rPr>
+      </w:pPr>
+      <w:r>
+        <w:rPr>
+          <w:rFonts w:cstheme="minorHAnsi"/>
+          <w:szCs w:val="28"/>
+          <w:lang w:val="es-ES"/>
+        </w:rPr>
+        <w:t xml:space="preserve">El siguiente paso fue descargar el SDK completo de </w:t>
       </w:r>
       <w:proofErr w:type="spellStart"/>
       <w:r>
@@ -1035,7 +1085,7 @@
           <w:szCs w:val="28"/>
           <w:lang w:val="es-ES"/>
         </w:rPr>
-        <w:t>User</w:t>
+        <w:t>JavaFX</w:t>
       </w:r>
       <w:proofErr w:type="spellEnd"/>
       <w:r>
@@ -1046,15 +1096,15 @@
           <w:szCs w:val="28"/>
           <w:lang w:val="es-ES"/>
         </w:rPr>
-        <w:t xml:space="preserve"> Library</w:t>
-      </w:r>
-      <w:r>
-        <w:rPr>
-          <w:rFonts w:cstheme="minorHAnsi"/>
-          <w:szCs w:val="28"/>
-          <w:lang w:val="es-ES"/>
-        </w:rPr>
-        <w:t xml:space="preserve">" (la llamamos, lógicamente, JavaFx25) que apunta a todos los archivos JAR contenidos en la carpeta </w:t>
+        <w:t xml:space="preserve"> 25</w:t>
+      </w:r>
+      <w:r>
+        <w:rPr>
+          <w:rFonts w:cstheme="minorHAnsi"/>
+          <w:szCs w:val="28"/>
+          <w:lang w:val="es-ES"/>
+        </w:rPr>
+        <w:t xml:space="preserve"> y ubicarlo en </w:t>
       </w:r>
       <w:r>
         <w:rPr>
@@ -1064,6 +1114,54 @@
           <w:szCs w:val="28"/>
           <w:lang w:val="es-ES"/>
         </w:rPr>
+        <w:t>C:\Java\javafx-sdk-25</w:t>
+      </w:r>
+      <w:r>
+        <w:rPr>
+          <w:rFonts w:cstheme="minorHAnsi"/>
+          <w:szCs w:val="28"/>
+          <w:lang w:val="es-ES"/>
+        </w:rPr>
+        <w:t>. En Eclipse, creamos una "</w:t>
+      </w:r>
+      <w:proofErr w:type="spellStart"/>
+      <w:r>
+        <w:rPr>
+          <w:rFonts w:cstheme="minorHAnsi"/>
+          <w:b/>
+          <w:bCs/>
+          <w:szCs w:val="28"/>
+          <w:lang w:val="es-ES"/>
+        </w:rPr>
+        <w:t>User</w:t>
+      </w:r>
+      <w:proofErr w:type="spellEnd"/>
+      <w:r>
+        <w:rPr>
+          <w:rFonts w:cstheme="minorHAnsi"/>
+          <w:b/>
+          <w:bCs/>
+          <w:szCs w:val="28"/>
+          <w:lang w:val="es-ES"/>
+        </w:rPr>
+        <w:t xml:space="preserve"> Library</w:t>
+      </w:r>
+      <w:r>
+        <w:rPr>
+          <w:rFonts w:cstheme="minorHAnsi"/>
+          <w:szCs w:val="28"/>
+          <w:lang w:val="es-ES"/>
+        </w:rPr>
+        <w:t xml:space="preserve">" (la llamamos, lógicamente, JavaFx25) que apunta a todos los archivos JAR contenidos en la carpeta </w:t>
+      </w:r>
+      <w:r>
+        <w:rPr>
+          <w:rFonts w:cstheme="minorHAnsi"/>
+          <w:b/>
+          <w:bCs/>
+          <w:szCs w:val="28"/>
+          <w:lang w:val="es-ES"/>
+        </w:rPr>
         <w:t>C:\Java\javafx-sdk-25\lib</w:t>
       </w:r>
       <w:r>
@@ -1150,6 +1248,7 @@
       <w:r>
         <w:rPr>
           <w:rFonts w:cstheme="minorHAnsi"/>
+          <w:noProof/>
           <w:szCs w:val="28"/>
           <w:lang w:val="es-ES"/>
         </w:rPr>
@@ -1539,6 +1638,7 @@
       <w:r>
         <w:rPr>
           <w:rFonts w:cstheme="minorHAnsi"/>
+          <w:noProof/>
           <w:szCs w:val="28"/>
           <w:lang w:val="es-ES"/>
         </w:rPr>
@@ -2133,9 +2233,117 @@
           <w:lang w:val="es-ES"/>
         </w:rPr>
         <w:lastRenderedPageBreak/>
-        <w:t>La estructura de las carpetas</w:t>
-      </w:r>
-      <w:r>
+        <w:t>La estructura de las carpetas:</w:t>
+      </w:r>
+    </w:p>
+    <w:p>
+      <w:pPr>
+        <w:rPr>
+          <w:rFonts w:cstheme="minorHAnsi"/>
+          <w:szCs w:val="28"/>
+          <w:lang w:val="es-ES"/>
+        </w:rPr>
+      </w:pPr>
+    </w:p>
+    <w:p>
+      <w:pPr>
+        <w:rPr>
+          <w:rFonts w:cstheme="minorHAnsi"/>
+          <w:szCs w:val="28"/>
+          <w:lang w:val="es-ES"/>
+        </w:rPr>
+      </w:pPr>
+      <w:r>
+        <w:rPr>
+          <w:rFonts w:cstheme="minorHAnsi"/>
+          <w:szCs w:val="28"/>
+          <w:lang w:val="es-ES"/>
+        </w:rPr>
+        <w:t xml:space="preserve">Básicamente, tienes una carpeta </w:t>
+      </w:r>
+      <w:proofErr w:type="spellStart"/>
+      <w:r>
+        <w:rPr>
+          <w:rFonts w:cstheme="minorHAnsi"/>
+          <w:szCs w:val="28"/>
+          <w:lang w:val="es-ES"/>
+        </w:rPr>
+        <w:t>src</w:t>
+      </w:r>
+      <w:proofErr w:type="spellEnd"/>
+      <w:r>
+        <w:rPr>
+          <w:rFonts w:cstheme="minorHAnsi"/>
+          <w:szCs w:val="28"/>
+          <w:lang w:val="es-ES"/>
+        </w:rPr>
+        <w:t xml:space="preserve">/ donde está todo el código de la aplicación. Dentro, en </w:t>
+      </w:r>
+      <w:proofErr w:type="spellStart"/>
+      <w:r>
+        <w:rPr>
+          <w:rFonts w:cstheme="minorHAnsi"/>
+          <w:szCs w:val="28"/>
+          <w:lang w:val="es-ES"/>
+        </w:rPr>
+        <w:t>application</w:t>
+      </w:r>
+      <w:proofErr w:type="spellEnd"/>
+      <w:r>
+        <w:rPr>
+          <w:rFonts w:cstheme="minorHAnsi"/>
+          <w:szCs w:val="28"/>
+          <w:lang w:val="es-ES"/>
+        </w:rPr>
+        <w:t>/, están la clase</w:t>
+      </w:r>
+      <w:r>
+        <w:rPr>
+          <w:rFonts w:cstheme="minorHAnsi"/>
+          <w:szCs w:val="28"/>
+          <w:lang w:val="es-ES"/>
+        </w:rPr>
+        <w:t xml:space="preserve"> </w:t>
+      </w:r>
+      <w:proofErr w:type="spellStart"/>
+      <w:r>
+        <w:rPr>
+          <w:rFonts w:cstheme="minorHAnsi"/>
+          <w:szCs w:val="28"/>
+          <w:lang w:val="es-ES"/>
+        </w:rPr>
+        <w:t>Main</w:t>
+      </w:r>
+      <w:proofErr w:type="spellEnd"/>
+      <w:r>
+        <w:rPr>
+          <w:rFonts w:cstheme="minorHAnsi"/>
+          <w:szCs w:val="28"/>
+          <w:lang w:val="es-ES"/>
+        </w:rPr>
+        <w:t xml:space="preserve"> que hemos creado. Luego, el archivo module-info.java se encarga de decir de qué cosas depende nuestro proyecto.  Y, bueno. En resumen, esta estructura intenta que todo esté ordenado y que el proyecto se pueda llevar fácilmente a otro sitio.</w:t>
+      </w:r>
+    </w:p>
+    <w:p>
+      <w:pPr>
+        <w:rPr>
+          <w:rFonts w:cstheme="minorHAnsi"/>
+          <w:szCs w:val="28"/>
+          <w:lang w:val="es-ES"/>
+        </w:rPr>
+      </w:pPr>
+    </w:p>
+    <w:p>
+      <w:pPr>
+        <w:rPr>
+          <w:rFonts w:cstheme="minorHAnsi"/>
+          <w:szCs w:val="28"/>
+          <w:lang w:val="es-ES"/>
+        </w:rPr>
+      </w:pPr>
+    </w:p>
+    <w:p>
+      <w:pPr>
         <w:rPr>
           <w:rFonts w:cstheme="minorHAnsi"/>
           <w:b/>
@@ -2143,117 +2351,8 @@
           <w:szCs w:val="28"/>
           <w:lang w:val="es-ES"/>
         </w:rPr>
-        <w:t>:</w:t>
-      </w:r>
-    </w:p>
-    <w:p>
-      <w:pPr>
-        <w:rPr>
-          <w:rFonts w:cstheme="minorHAnsi"/>
-          <w:szCs w:val="28"/>
-          <w:lang w:val="es-ES"/>
-        </w:rPr>
-      </w:pPr>
-    </w:p>
-    <w:p>
-      <w:pPr>
-        <w:rPr>
-          <w:rFonts w:cstheme="minorHAnsi"/>
-          <w:szCs w:val="28"/>
-          <w:lang w:val="es-ES"/>
-        </w:rPr>
-      </w:pPr>
-      <w:r>
-        <w:rPr>
-          <w:rFonts w:cstheme="minorHAnsi"/>
-          <w:szCs w:val="28"/>
-          <w:lang w:val="es-ES"/>
-        </w:rPr>
-        <w:t xml:space="preserve">Básicamente, tienes una carpeta </w:t>
-      </w:r>
-      <w:proofErr w:type="spellStart"/>
-      <w:r>
-        <w:rPr>
-          <w:rFonts w:cstheme="minorHAnsi"/>
-          <w:szCs w:val="28"/>
-          <w:lang w:val="es-ES"/>
-        </w:rPr>
-        <w:t>src</w:t>
-      </w:r>
-      <w:proofErr w:type="spellEnd"/>
-      <w:r>
-        <w:rPr>
-          <w:rFonts w:cstheme="minorHAnsi"/>
-          <w:szCs w:val="28"/>
-          <w:lang w:val="es-ES"/>
-        </w:rPr>
-        <w:t xml:space="preserve">/ donde está todo el código de la aplicación. Dentro, en </w:t>
-      </w:r>
-      <w:proofErr w:type="spellStart"/>
-      <w:r>
-        <w:rPr>
-          <w:rFonts w:cstheme="minorHAnsi"/>
-          <w:szCs w:val="28"/>
-          <w:lang w:val="es-ES"/>
-        </w:rPr>
-        <w:t>application</w:t>
-      </w:r>
-      <w:proofErr w:type="spellEnd"/>
-      <w:r>
-        <w:rPr>
-          <w:rFonts w:cstheme="minorHAnsi"/>
-          <w:szCs w:val="28"/>
-          <w:lang w:val="es-ES"/>
-        </w:rPr>
-        <w:t>/, están la clase</w:t>
-      </w:r>
-      <w:r>
-        <w:rPr>
-          <w:rFonts w:cstheme="minorHAnsi"/>
-          <w:szCs w:val="28"/>
-          <w:lang w:val="es-ES"/>
-        </w:rPr>
-        <w:t xml:space="preserve"> </w:t>
-      </w:r>
-      <w:proofErr w:type="spellStart"/>
-      <w:r>
-        <w:rPr>
-          <w:rFonts w:cstheme="minorHAnsi"/>
-          <w:szCs w:val="28"/>
-          <w:lang w:val="es-ES"/>
-        </w:rPr>
-        <w:t>Main</w:t>
-      </w:r>
-      <w:proofErr w:type="spellEnd"/>
-      <w:r>
-        <w:rPr>
-          <w:rFonts w:cstheme="minorHAnsi"/>
-          <w:szCs w:val="28"/>
-          <w:lang w:val="es-ES"/>
-        </w:rPr>
-        <w:t xml:space="preserve"> que hemos creado. Luego, el archivo module-info.java se encarga de decir de qué cosas depende nuestro proyecto.  Y, bueno. En resumen, esta estructura intenta que todo esté ordenado y que el proyecto se pueda llevar fácilmente a otro sitio.</w:t>
-      </w:r>
-    </w:p>
-    <w:p>
-      <w:pPr>
-        <w:rPr>
-          <w:rFonts w:cstheme="minorHAnsi"/>
-          <w:szCs w:val="28"/>
-          <w:lang w:val="es-ES"/>
-        </w:rPr>
-      </w:pPr>
-    </w:p>
-    <w:p>
-      <w:pPr>
-        <w:rPr>
-          <w:rFonts w:cstheme="minorHAnsi"/>
-          <w:szCs w:val="28"/>
-          <w:lang w:val="es-ES"/>
-        </w:rPr>
-      </w:pPr>
-    </w:p>
-    <w:p>
-      <w:pPr>
+      </w:pPr>
+      <w:r>
         <w:rPr>
           <w:rFonts w:cstheme="minorHAnsi"/>
           <w:b/>
@@ -2261,26 +2360,7 @@
           <w:szCs w:val="28"/>
           <w:lang w:val="es-ES"/>
         </w:rPr>
-      </w:pPr>
-      <w:r>
-        <w:rPr>
-          <w:rFonts w:cstheme="minorHAnsi"/>
-          <w:b/>
-          <w:bCs/>
-          <w:szCs w:val="28"/>
-          <w:lang w:val="es-ES"/>
-        </w:rPr>
-        <w:t>El</w:t>
-      </w:r>
-      <w:r>
-        <w:rPr>
-          <w:rFonts w:cstheme="minorHAnsi"/>
-          <w:b/>
-          <w:bCs/>
-          <w:szCs w:val="28"/>
-          <w:lang w:val="es-ES"/>
-        </w:rPr>
-        <w:t xml:space="preserve"> module-info.java:</w:t>
+        <w:t>El module-info.java:</w:t>
       </w:r>
     </w:p>
     <w:p>
@@ -2304,6 +2384,7 @@
       <w:r>
         <w:rPr>
           <w:rFonts w:cstheme="minorHAnsi"/>
+          <w:noProof/>
           <w:szCs w:val="28"/>
           <w:lang w:val="es-ES"/>
         </w:rPr>
@@ -2824,6 +2905,7 @@
       <w:r>
         <w:rPr>
           <w:rFonts w:cstheme="minorHAnsi"/>
+          <w:noProof/>
           <w:szCs w:val="28"/>
         </w:rPr>
         <w:drawing>
@@ -3274,6 +3356,7 @@
       <w:r>
         <w:rPr>
           <w:rFonts w:cstheme="minorHAnsi"/>
+          <w:noProof/>
           <w:szCs w:val="28"/>
           <w:lang w:val="es-ES"/>
         </w:rPr>
@@ -3385,6 +3468,7 @@
       <w:r>
         <w:rPr>
           <w:rFonts w:cstheme="minorHAnsi"/>
+          <w:noProof/>
           <w:szCs w:val="28"/>
           <w:lang w:val="es-ES"/>
         </w:rPr>
@@ -3485,6 +3569,7 @@
       <w:r>
         <w:rPr>
           <w:rFonts w:cstheme="minorHAnsi"/>
+          <w:noProof/>
           <w:szCs w:val="28"/>
           <w:lang w:val="es-ES"/>
         </w:rPr>
@@ -3535,12 +3620,14 @@
         <w:rPr>
           <w:rFonts w:cstheme="minorHAnsi"/>
           <w:szCs w:val="28"/>
-        </w:rPr>
-      </w:pPr>
-      <w:r>
-        <w:rPr>
-          <w:rFonts w:cstheme="minorHAnsi"/>
-          <w:szCs w:val="28"/>
+          <w:lang w:val="es-ES"/>
+        </w:rPr>
+      </w:pPr>
+      <w:r>
+        <w:rPr>
+          <w:rFonts w:cstheme="minorHAnsi"/>
+          <w:szCs w:val="28"/>
+          <w:lang w:val="es-ES"/>
         </w:rPr>
         <w:t xml:space="preserve">    </w:t>
       </w:r>
@@ -3597,6 +3684,7 @@
       <w:r>
         <w:rPr>
           <w:rFonts w:cstheme="minorHAnsi"/>
+          <w:noProof/>
           <w:szCs w:val="28"/>
         </w:rPr>
         <w:drawing>
@@ -3853,6 +3941,7 @@
       <w:r>
         <w:rPr>
           <w:rFonts w:cstheme="minorHAnsi"/>
+          <w:noProof/>
           <w:szCs w:val="28"/>
         </w:rPr>
         <w:drawing>
@@ -4267,6 +4356,7 @@
       <w:r>
         <w:rPr>
           <w:rFonts w:cstheme="minorHAnsi"/>
+          <w:noProof/>
           <w:szCs w:val="28"/>
         </w:rPr>
         <w:drawing>
@@ -4365,6 +4455,7 @@
       <w:r>
         <w:rPr>
           <w:rFonts w:cstheme="minorHAnsi"/>
+          <w:noProof/>
           <w:szCs w:val="28"/>
           <w:lang w:val="es-ES"/>
         </w:rPr>
@@ -4571,6 +4662,7 @@
       <w:r>
         <w:rPr>
           <w:rFonts w:cstheme="minorHAnsi"/>
+          <w:noProof/>
           <w:szCs w:val="28"/>
           <w:lang w:val="es-ES"/>
         </w:rPr>
@@ -7807,6 +7899,7 @@
   <w:style w:type="character" w:default="1" w:styleId="Fuentedeprrafopredeter">
     <w:name w:val="Default Paragraph Font"/>
     <w:uiPriority w:val="1"/>
+    <w:semiHidden/>
     <w:unhideWhenUsed/>
   </w:style>
   <w:style w:type="table" w:default="1" w:styleId="Tablanormal">
@@ -8917,6 +9010,7 @@
     <w:rsid w:val="00242A79"/>
     <w:rsid w:val="002B32AC"/>
     <w:rsid w:val="002E24BB"/>
+    <w:rsid w:val="00333537"/>
     <w:rsid w:val="0035117F"/>
     <w:rsid w:val="0035751E"/>
     <w:rsid w:val="003740DE"/>
@@ -8944,6 +9038,7 @@
     <w:rsid w:val="00792B3F"/>
     <w:rsid w:val="007B1686"/>
     <w:rsid w:val="007D4D57"/>
+    <w:rsid w:val="007E4212"/>
     <w:rsid w:val="00823030"/>
     <w:rsid w:val="00852424"/>
     <w:rsid w:val="008701D8"/>
@@ -9719,6 +9814,10 @@
 </file>
 
 <file path=customXml/item1.xml><?xml version="1.0" encoding="utf-8"?>
+<b:Sources xmlns:b="http://schemas.openxmlformats.org/officeDocument/2006/bibliography" xmlns="http://schemas.openxmlformats.org/officeDocument/2006/bibliography" SelectedStyle="\APASixthEditionOfficeOnline.xsl" StyleName="APA" Version="6"/>
+</file>
+
+<file path=customXml/item2.xml><?xml version="1.0" encoding="utf-8"?>
 <ct:contentTypeSchema xmlns:ct="http://schemas.microsoft.com/office/2006/metadata/contentType" xmlns:ma="http://schemas.microsoft.com/office/2006/metadata/properties/metaAttributes" ct:_="" ma:_="" ma:contentTypeName="Document" ma:contentTypeID="0x01010079F111ED35F8CC479449609E8A0923A6" ma:contentTypeVersion="28" ma:contentTypeDescription="Create a new document." ma:contentTypeScope="" ma:versionID="60f5a4f2d2b0abadcf532d48ebf9cb71">
   <xsd:schema xmlns:xsd="http://www.w3.org/2001/XMLSchema" xmlns:xs="http://www.w3.org/2001/XMLSchema" xmlns:p="http://schemas.microsoft.com/office/2006/metadata/properties" xmlns:ns1="http://schemas.microsoft.com/sharepoint/v3" xmlns:ns2="71af3243-3dd4-4a8d-8c0d-dd76da1f02a5" xmlns:ns3="16c05727-aa75-4e4a-9b5f-8a80a1165891" xmlns:ns4="230e9df3-be65-4c73-a93b-d1236ebd677e" targetNamespace="http://schemas.microsoft.com/office/2006/metadata/properties" ma:root="true" ma:fieldsID="7dd78129e6a1811f84807ad11c651531" ns1:_="" ns2:_="" ns3:_="" ns4:_="">
     <xsd:import namespace="http://schemas.microsoft.com/sharepoint/v3"/>
@@ -10030,11 +10129,16 @@
 </ct:contentTypeSchema>
 </file>
 
-<file path=customXml/item2.xml><?xml version="1.0" encoding="utf-8"?>
-<b:Sources xmlns:b="http://schemas.openxmlformats.org/officeDocument/2006/bibliography" xmlns="http://schemas.openxmlformats.org/officeDocument/2006/bibliography" SelectedStyle="\APASixthEditionOfficeOnline.xsl" StyleName="APA" Version="6"/>
+<file path=customXml/item3.xml><?xml version="1.0" encoding="utf-8"?>
+<?mso-contentType ?>
+<FormTemplates xmlns="http://schemas.microsoft.com/sharepoint/v3/contenttype/forms">
+  <Display>DocumentLibraryForm</Display>
+  <Edit>DocumentLibraryForm</Edit>
+  <New>DocumentLibraryForm</New>
+</FormTemplates>
 </file>
 
-<file path=customXml/item3.xml><?xml version="1.0" encoding="utf-8"?>
+<file path=customXml/item4.xml><?xml version="1.0" encoding="utf-8"?>
 <p:properties xmlns:p="http://schemas.microsoft.com/office/2006/metadata/properties" xmlns:xsi="http://www.w3.org/2001/XMLSchema-instance" xmlns:pc="http://schemas.microsoft.com/office/infopath/2007/PartnerControls">
   <documentManagement>
     <_ip_UnifiedCompliancePolicyUIAction xmlns="http://schemas.microsoft.com/sharepoint/v3" xsi:nil="true"/>
@@ -10054,16 +10158,15 @@
 </p:properties>
 </file>
 
-<file path=customXml/item4.xml><?xml version="1.0" encoding="utf-8"?>
-<?mso-contentType ?>
-<FormTemplates xmlns="http://schemas.microsoft.com/sharepoint/v3/contenttype/forms">
-  <Display>DocumentLibraryForm</Display>
-  <Edit>DocumentLibraryForm</Edit>
-  <New>DocumentLibraryForm</New>
-</FormTemplates>
+<file path=customXml/itemProps1.xml><?xml version="1.0" encoding="utf-8"?>
+<ds:datastoreItem xmlns:ds="http://schemas.openxmlformats.org/officeDocument/2006/customXml" ds:itemID="{E4E10AD3-AD8B-4B56-B640-42AEB6EC784A}">
+  <ds:schemaRefs>
+    <ds:schemaRef ds:uri="http://schemas.openxmlformats.org/officeDocument/2006/bibliography"/>
+  </ds:schemaRefs>
+</ds:datastoreItem>
 </file>
 
-<file path=customXml/itemProps1.xml><?xml version="1.0" encoding="utf-8"?>
+<file path=customXml/itemProps2.xml><?xml version="1.0" encoding="utf-8"?>
 <ds:datastoreItem xmlns:ds="http://schemas.openxmlformats.org/officeDocument/2006/customXml" ds:itemID="{1778EFC0-41F2-404D-8178-1A299F9AE7A8}">
   <ds:schemaRefs>
     <ds:schemaRef ds:uri="http://schemas.microsoft.com/office/2006/metadata/contentType"/>
@@ -10084,15 +10187,15 @@
 </ds:datastoreItem>
 </file>
 
-<file path=customXml/itemProps2.xml><?xml version="1.0" encoding="utf-8"?>
-<ds:datastoreItem xmlns:ds="http://schemas.openxmlformats.org/officeDocument/2006/customXml" ds:itemID="{E4E10AD3-AD8B-4B56-B640-42AEB6EC784A}">
+<file path=customXml/itemProps3.xml><?xml version="1.0" encoding="utf-8"?>
+<ds:datastoreItem xmlns:ds="http://schemas.openxmlformats.org/officeDocument/2006/customXml" ds:itemID="{57C77F9C-8BCF-4692-B2E4-26011E2A55B4}">
   <ds:schemaRefs>
-    <ds:schemaRef ds:uri="http://schemas.openxmlformats.org/officeDocument/2006/bibliography"/>
+    <ds:schemaRef ds:uri="http://schemas.microsoft.com/sharepoint/v3/contenttype/forms"/>
   </ds:schemaRefs>
 </ds:datastoreItem>
 </file>
 
-<file path=customXml/itemProps3.xml><?xml version="1.0" encoding="utf-8"?>
+<file path=customXml/itemProps4.xml><?xml version="1.0" encoding="utf-8"?>
 <ds:datastoreItem xmlns:ds="http://schemas.openxmlformats.org/officeDocument/2006/customXml" ds:itemID="{8DE4806E-889F-44E5-89CE-8DBA0CB694CA}">
   <ds:schemaRefs>
     <ds:schemaRef ds:uri="http://schemas.microsoft.com/office/2006/metadata/properties"/>
@@ -10104,14 +10207,6 @@
 </ds:datastoreItem>
 </file>
 
-<file path=customXml/itemProps4.xml><?xml version="1.0" encoding="utf-8"?>
-<ds:datastoreItem xmlns:ds="http://schemas.openxmlformats.org/officeDocument/2006/customXml" ds:itemID="{57C77F9C-8BCF-4692-B2E4-26011E2A55B4}">
-  <ds:schemaRefs>
-    <ds:schemaRef ds:uri="http://schemas.microsoft.com/sharepoint/v3/contenttype/forms"/>
-  </ds:schemaRefs>
-</ds:datastoreItem>
-</file>
-
 <file path=docMetadata/LabelInfo.xml><?xml version="1.0" encoding="utf-8"?>
 <clbl:labelList xmlns:clbl="http://schemas.microsoft.com/office/2020/mipLabelMetadata"/>
 </file>
</xml_diff>

<commit_message>
pre entrega de Interfaces
</commit_message>
<xml_diff>
--- a/Asignaturas 2/Desarrollo de Interfaces/UD1/Tarea 1/Caso1_UX_Muñoz_de_la_Sierra_Alejandro Final.docx
+++ b/Asignaturas 2/Desarrollo de Interfaces/UD1/Tarea 1/Caso1_UX_Muñoz_de_la_Sierra_Alejandro Final.docx
@@ -950,33 +950,15 @@
           <w:szCs w:val="28"/>
           <w:lang w:val="es-ES"/>
         </w:rPr>
-        <w:t>. Aquí viene un punto clave: en lugar de simplemente usar la opción por defecto JavaSE-25, configuramos Eclipse para que utilice este JDK como el JRE específico del proyecto. ¿Por qué? Para asegurarnos de que el proyecto se beneficie directamente de las bondades de la versión 25 de Java, evitando posibles conflictos con otras versiones que puedan estar instaladas en el sistema. Es importante recordar que, aunque el JDK25 se descomprime y no se instala de la forma tradicional, Eclipse requiere que lo declaremos como JRE para poder compilar y ejecutar el proyecto sin inconvenientes.</w:t>
-      </w:r>
-    </w:p>
-    <w:p>
-      <w:pPr>
-        <w:rPr>
-          <w:rFonts w:cstheme="minorHAnsi"/>
-          <w:szCs w:val="28"/>
-          <w:lang w:val="es-ES"/>
-        </w:rPr>
-      </w:pPr>
-    </w:p>
-    <w:p>
-      <w:pPr>
-        <w:rPr>
-          <w:rFonts w:cstheme="minorHAnsi"/>
-          <w:szCs w:val="28"/>
-          <w:lang w:val="es-ES"/>
-        </w:rPr>
-      </w:pPr>
-      <w:r>
-        <w:rPr>
-          <w:rFonts w:cstheme="minorHAnsi"/>
-          <w:szCs w:val="28"/>
-          <w:lang w:val="es-ES"/>
-        </w:rPr>
-        <w:t xml:space="preserve">El siguiente paso fue descargar el SDK completo de </w:t>
+        <w:t>.</w:t>
+      </w:r>
+      <w:r>
+        <w:rPr>
+          <w:rFonts w:cstheme="minorHAnsi"/>
+          <w:szCs w:val="28"/>
+          <w:lang w:val="es-ES"/>
+        </w:rPr>
+        <w:t xml:space="preserve"> La añadimos al </w:t>
       </w:r>
       <w:proofErr w:type="spellStart"/>
       <w:r>
@@ -987,9 +969,26 @@
           <w:szCs w:val="28"/>
           <w:lang w:val="es-ES"/>
         </w:rPr>
-        <w:t>JavaFX</w:t>
+        <w:t>Path</w:t>
       </w:r>
       <w:proofErr w:type="spellEnd"/>
+      <w:r>
+        <w:rPr>
+          <w:rFonts w:cstheme="minorHAnsi"/>
+          <w:szCs w:val="28"/>
+          <w:lang w:val="es-ES"/>
+        </w:rPr>
+        <w:t xml:space="preserve"> de </w:t>
+      </w:r>
+      <w:proofErr w:type="gramStart"/>
+      <w:r>
+        <w:rPr>
+          <w:rFonts w:cstheme="minorHAnsi"/>
+          <w:szCs w:val="28"/>
+          <w:lang w:val="es-ES"/>
+        </w:rPr>
+        <w:t xml:space="preserve">la </w:t>
+      </w:r>
       <w:r>
         <w:rPr>
           <w:rFonts w:cstheme="minorHAnsi"/>
@@ -998,16 +997,9 @@
           <w:szCs w:val="28"/>
           <w:lang w:val="es-ES"/>
         </w:rPr>
-        <w:t xml:space="preserve"> 25</w:t>
-      </w:r>
-      <w:r>
-        <w:rPr>
-          <w:rFonts w:cstheme="minorHAnsi"/>
-          <w:szCs w:val="28"/>
-          <w:lang w:val="es-ES"/>
-        </w:rPr>
-        <w:t xml:space="preserve"> y ubicarlo en </w:t>
-      </w:r>
+        <w:t>variables</w:t>
+      </w:r>
+      <w:proofErr w:type="gramEnd"/>
       <w:r>
         <w:rPr>
           <w:rFonts w:cstheme="minorHAnsi"/>
@@ -1016,15 +1008,73 @@
           <w:szCs w:val="28"/>
           <w:lang w:val="es-ES"/>
         </w:rPr>
-        <w:t>C:\Java\javafx-sdk-25</w:t>
-      </w:r>
-      <w:r>
-        <w:rPr>
-          <w:rFonts w:cstheme="minorHAnsi"/>
-          <w:szCs w:val="28"/>
-          <w:lang w:val="es-ES"/>
-        </w:rPr>
-        <w:t>. En Eclipse, creamos una "</w:t>
+        <w:t xml:space="preserve"> de entorno del sistema</w:t>
+      </w:r>
+      <w:r>
+        <w:rPr>
+          <w:rFonts w:cstheme="minorHAnsi"/>
+          <w:szCs w:val="28"/>
+          <w:lang w:val="es-ES"/>
+        </w:rPr>
+        <w:t xml:space="preserve">, así </w:t>
+      </w:r>
+      <w:r>
+        <w:rPr>
+          <w:rFonts w:cstheme="minorHAnsi"/>
+          <w:szCs w:val="28"/>
+          <w:lang w:val="es-ES"/>
+        </w:rPr>
+        <w:t xml:space="preserve">Eclipse </w:t>
+      </w:r>
+      <w:r>
+        <w:rPr>
+          <w:rFonts w:cstheme="minorHAnsi"/>
+          <w:szCs w:val="28"/>
+          <w:lang w:val="es-ES"/>
+        </w:rPr>
+        <w:t xml:space="preserve">lo reconocerá </w:t>
+      </w:r>
+      <w:r>
+        <w:rPr>
+          <w:rFonts w:cstheme="minorHAnsi"/>
+          <w:szCs w:val="28"/>
+          <w:lang w:val="es-ES"/>
+        </w:rPr>
+        <w:t>para que utilice este JDK como el JRE específico del proyecto. ¿Por qué? Para asegurarnos de que el proyecto se beneficie directamente de las bondades de la versión 25 de Java, evitando posibles conflictos con otras versiones que puedan estar instaladas en el sistema. Es importante recordar que, aunque el JDK25 se descomprime y no se instala de la forma tradicional, Eclipse requiere que lo declaremos como JRE para poder compilar y ejecutar el proyecto sin inconvenientes.</w:t>
+      </w:r>
+      <w:r>
+        <w:rPr>
+          <w:rFonts w:cstheme="minorHAnsi"/>
+          <w:szCs w:val="28"/>
+          <w:lang w:val="es-ES"/>
+        </w:rPr>
+        <w:t xml:space="preserve"> En este caso como JRE específico del proyecto.</w:t>
+      </w:r>
+    </w:p>
+    <w:p>
+      <w:pPr>
+        <w:rPr>
+          <w:rFonts w:cstheme="minorHAnsi"/>
+          <w:szCs w:val="28"/>
+          <w:lang w:val="es-ES"/>
+        </w:rPr>
+      </w:pPr>
+    </w:p>
+    <w:p>
+      <w:pPr>
+        <w:rPr>
+          <w:rFonts w:cstheme="minorHAnsi"/>
+          <w:szCs w:val="28"/>
+          <w:lang w:val="es-ES"/>
+        </w:rPr>
+      </w:pPr>
+      <w:r>
+        <w:rPr>
+          <w:rFonts w:cstheme="minorHAnsi"/>
+          <w:szCs w:val="28"/>
+          <w:lang w:val="es-ES"/>
+        </w:rPr>
+        <w:t xml:space="preserve">El siguiente paso fue descargar el SDK completo de </w:t>
       </w:r>
       <w:proofErr w:type="spellStart"/>
       <w:r>
@@ -1035,7 +1085,7 @@
           <w:szCs w:val="28"/>
           <w:lang w:val="es-ES"/>
         </w:rPr>
-        <w:t>User</w:t>
+        <w:t>JavaFX</w:t>
       </w:r>
       <w:proofErr w:type="spellEnd"/>
       <w:r>
@@ -1046,15 +1096,15 @@
           <w:szCs w:val="28"/>
           <w:lang w:val="es-ES"/>
         </w:rPr>
-        <w:t xml:space="preserve"> Library</w:t>
-      </w:r>
-      <w:r>
-        <w:rPr>
-          <w:rFonts w:cstheme="minorHAnsi"/>
-          <w:szCs w:val="28"/>
-          <w:lang w:val="es-ES"/>
-        </w:rPr>
-        <w:t xml:space="preserve">" (la llamamos, lógicamente, JavaFx25) que apunta a todos los archivos JAR contenidos en la carpeta </w:t>
+        <w:t xml:space="preserve"> 25</w:t>
+      </w:r>
+      <w:r>
+        <w:rPr>
+          <w:rFonts w:cstheme="minorHAnsi"/>
+          <w:szCs w:val="28"/>
+          <w:lang w:val="es-ES"/>
+        </w:rPr>
+        <w:t xml:space="preserve"> y ubicarlo en </w:t>
       </w:r>
       <w:r>
         <w:rPr>
@@ -1064,6 +1114,54 @@
           <w:szCs w:val="28"/>
           <w:lang w:val="es-ES"/>
         </w:rPr>
+        <w:t>C:\Java\javafx-sdk-25</w:t>
+      </w:r>
+      <w:r>
+        <w:rPr>
+          <w:rFonts w:cstheme="minorHAnsi"/>
+          <w:szCs w:val="28"/>
+          <w:lang w:val="es-ES"/>
+        </w:rPr>
+        <w:t>. En Eclipse, creamos una "</w:t>
+      </w:r>
+      <w:proofErr w:type="spellStart"/>
+      <w:r>
+        <w:rPr>
+          <w:rFonts w:cstheme="minorHAnsi"/>
+          <w:b/>
+          <w:bCs/>
+          <w:szCs w:val="28"/>
+          <w:lang w:val="es-ES"/>
+        </w:rPr>
+        <w:t>User</w:t>
+      </w:r>
+      <w:proofErr w:type="spellEnd"/>
+      <w:r>
+        <w:rPr>
+          <w:rFonts w:cstheme="minorHAnsi"/>
+          <w:b/>
+          <w:bCs/>
+          <w:szCs w:val="28"/>
+          <w:lang w:val="es-ES"/>
+        </w:rPr>
+        <w:t xml:space="preserve"> Library</w:t>
+      </w:r>
+      <w:r>
+        <w:rPr>
+          <w:rFonts w:cstheme="minorHAnsi"/>
+          <w:szCs w:val="28"/>
+          <w:lang w:val="es-ES"/>
+        </w:rPr>
+        <w:t xml:space="preserve">" (la llamamos, lógicamente, JavaFx25) que apunta a todos los archivos JAR contenidos en la carpeta </w:t>
+      </w:r>
+      <w:r>
+        <w:rPr>
+          <w:rFonts w:cstheme="minorHAnsi"/>
+          <w:b/>
+          <w:bCs/>
+          <w:szCs w:val="28"/>
+          <w:lang w:val="es-ES"/>
+        </w:rPr>
         <w:t>C:\Java\javafx-sdk-25\lib</w:t>
       </w:r>
       <w:r>
@@ -1150,6 +1248,7 @@
       <w:r>
         <w:rPr>
           <w:rFonts w:cstheme="minorHAnsi"/>
+          <w:noProof/>
           <w:szCs w:val="28"/>
           <w:lang w:val="es-ES"/>
         </w:rPr>
@@ -1539,6 +1638,7 @@
       <w:r>
         <w:rPr>
           <w:rFonts w:cstheme="minorHAnsi"/>
+          <w:noProof/>
           <w:szCs w:val="28"/>
           <w:lang w:val="es-ES"/>
         </w:rPr>
@@ -2133,9 +2233,117 @@
           <w:lang w:val="es-ES"/>
         </w:rPr>
         <w:lastRenderedPageBreak/>
-        <w:t>La estructura de las carpetas</w:t>
-      </w:r>
-      <w:r>
+        <w:t>La estructura de las carpetas:</w:t>
+      </w:r>
+    </w:p>
+    <w:p>
+      <w:pPr>
+        <w:rPr>
+          <w:rFonts w:cstheme="minorHAnsi"/>
+          <w:szCs w:val="28"/>
+          <w:lang w:val="es-ES"/>
+        </w:rPr>
+      </w:pPr>
+    </w:p>
+    <w:p>
+      <w:pPr>
+        <w:rPr>
+          <w:rFonts w:cstheme="minorHAnsi"/>
+          <w:szCs w:val="28"/>
+          <w:lang w:val="es-ES"/>
+        </w:rPr>
+      </w:pPr>
+      <w:r>
+        <w:rPr>
+          <w:rFonts w:cstheme="minorHAnsi"/>
+          <w:szCs w:val="28"/>
+          <w:lang w:val="es-ES"/>
+        </w:rPr>
+        <w:t xml:space="preserve">Básicamente, tienes una carpeta </w:t>
+      </w:r>
+      <w:proofErr w:type="spellStart"/>
+      <w:r>
+        <w:rPr>
+          <w:rFonts w:cstheme="minorHAnsi"/>
+          <w:szCs w:val="28"/>
+          <w:lang w:val="es-ES"/>
+        </w:rPr>
+        <w:t>src</w:t>
+      </w:r>
+      <w:proofErr w:type="spellEnd"/>
+      <w:r>
+        <w:rPr>
+          <w:rFonts w:cstheme="minorHAnsi"/>
+          <w:szCs w:val="28"/>
+          <w:lang w:val="es-ES"/>
+        </w:rPr>
+        <w:t xml:space="preserve">/ donde está todo el código de la aplicación. Dentro, en </w:t>
+      </w:r>
+      <w:proofErr w:type="spellStart"/>
+      <w:r>
+        <w:rPr>
+          <w:rFonts w:cstheme="minorHAnsi"/>
+          <w:szCs w:val="28"/>
+          <w:lang w:val="es-ES"/>
+        </w:rPr>
+        <w:t>application</w:t>
+      </w:r>
+      <w:proofErr w:type="spellEnd"/>
+      <w:r>
+        <w:rPr>
+          <w:rFonts w:cstheme="minorHAnsi"/>
+          <w:szCs w:val="28"/>
+          <w:lang w:val="es-ES"/>
+        </w:rPr>
+        <w:t>/, están la clase</w:t>
+      </w:r>
+      <w:r>
+        <w:rPr>
+          <w:rFonts w:cstheme="minorHAnsi"/>
+          <w:szCs w:val="28"/>
+          <w:lang w:val="es-ES"/>
+        </w:rPr>
+        <w:t xml:space="preserve"> </w:t>
+      </w:r>
+      <w:proofErr w:type="spellStart"/>
+      <w:r>
+        <w:rPr>
+          <w:rFonts w:cstheme="minorHAnsi"/>
+          <w:szCs w:val="28"/>
+          <w:lang w:val="es-ES"/>
+        </w:rPr>
+        <w:t>Main</w:t>
+      </w:r>
+      <w:proofErr w:type="spellEnd"/>
+      <w:r>
+        <w:rPr>
+          <w:rFonts w:cstheme="minorHAnsi"/>
+          <w:szCs w:val="28"/>
+          <w:lang w:val="es-ES"/>
+        </w:rPr>
+        <w:t xml:space="preserve"> que hemos creado. Luego, el archivo module-info.java se encarga de decir de qué cosas depende nuestro proyecto.  Y, bueno. En resumen, esta estructura intenta que todo esté ordenado y que el proyecto se pueda llevar fácilmente a otro sitio.</w:t>
+      </w:r>
+    </w:p>
+    <w:p>
+      <w:pPr>
+        <w:rPr>
+          <w:rFonts w:cstheme="minorHAnsi"/>
+          <w:szCs w:val="28"/>
+          <w:lang w:val="es-ES"/>
+        </w:rPr>
+      </w:pPr>
+    </w:p>
+    <w:p>
+      <w:pPr>
+        <w:rPr>
+          <w:rFonts w:cstheme="minorHAnsi"/>
+          <w:szCs w:val="28"/>
+          <w:lang w:val="es-ES"/>
+        </w:rPr>
+      </w:pPr>
+    </w:p>
+    <w:p>
+      <w:pPr>
         <w:rPr>
           <w:rFonts w:cstheme="minorHAnsi"/>
           <w:b/>
@@ -2143,117 +2351,8 @@
           <w:szCs w:val="28"/>
           <w:lang w:val="es-ES"/>
         </w:rPr>
-        <w:t>:</w:t>
-      </w:r>
-    </w:p>
-    <w:p>
-      <w:pPr>
-        <w:rPr>
-          <w:rFonts w:cstheme="minorHAnsi"/>
-          <w:szCs w:val="28"/>
-          <w:lang w:val="es-ES"/>
-        </w:rPr>
-      </w:pPr>
-    </w:p>
-    <w:p>
-      <w:pPr>
-        <w:rPr>
-          <w:rFonts w:cstheme="minorHAnsi"/>
-          <w:szCs w:val="28"/>
-          <w:lang w:val="es-ES"/>
-        </w:rPr>
-      </w:pPr>
-      <w:r>
-        <w:rPr>
-          <w:rFonts w:cstheme="minorHAnsi"/>
-          <w:szCs w:val="28"/>
-          <w:lang w:val="es-ES"/>
-        </w:rPr>
-        <w:t xml:space="preserve">Básicamente, tienes una carpeta </w:t>
-      </w:r>
-      <w:proofErr w:type="spellStart"/>
-      <w:r>
-        <w:rPr>
-          <w:rFonts w:cstheme="minorHAnsi"/>
-          <w:szCs w:val="28"/>
-          <w:lang w:val="es-ES"/>
-        </w:rPr>
-        <w:t>src</w:t>
-      </w:r>
-      <w:proofErr w:type="spellEnd"/>
-      <w:r>
-        <w:rPr>
-          <w:rFonts w:cstheme="minorHAnsi"/>
-          <w:szCs w:val="28"/>
-          <w:lang w:val="es-ES"/>
-        </w:rPr>
-        <w:t xml:space="preserve">/ donde está todo el código de la aplicación. Dentro, en </w:t>
-      </w:r>
-      <w:proofErr w:type="spellStart"/>
-      <w:r>
-        <w:rPr>
-          <w:rFonts w:cstheme="minorHAnsi"/>
-          <w:szCs w:val="28"/>
-          <w:lang w:val="es-ES"/>
-        </w:rPr>
-        <w:t>application</w:t>
-      </w:r>
-      <w:proofErr w:type="spellEnd"/>
-      <w:r>
-        <w:rPr>
-          <w:rFonts w:cstheme="minorHAnsi"/>
-          <w:szCs w:val="28"/>
-          <w:lang w:val="es-ES"/>
-        </w:rPr>
-        <w:t>/, están la clase</w:t>
-      </w:r>
-      <w:r>
-        <w:rPr>
-          <w:rFonts w:cstheme="minorHAnsi"/>
-          <w:szCs w:val="28"/>
-          <w:lang w:val="es-ES"/>
-        </w:rPr>
-        <w:t xml:space="preserve"> </w:t>
-      </w:r>
-      <w:proofErr w:type="spellStart"/>
-      <w:r>
-        <w:rPr>
-          <w:rFonts w:cstheme="minorHAnsi"/>
-          <w:szCs w:val="28"/>
-          <w:lang w:val="es-ES"/>
-        </w:rPr>
-        <w:t>Main</w:t>
-      </w:r>
-      <w:proofErr w:type="spellEnd"/>
-      <w:r>
-        <w:rPr>
-          <w:rFonts w:cstheme="minorHAnsi"/>
-          <w:szCs w:val="28"/>
-          <w:lang w:val="es-ES"/>
-        </w:rPr>
-        <w:t xml:space="preserve"> que hemos creado. Luego, el archivo module-info.java se encarga de decir de qué cosas depende nuestro proyecto.  Y, bueno. En resumen, esta estructura intenta que todo esté ordenado y que el proyecto se pueda llevar fácilmente a otro sitio.</w:t>
-      </w:r>
-    </w:p>
-    <w:p>
-      <w:pPr>
-        <w:rPr>
-          <w:rFonts w:cstheme="minorHAnsi"/>
-          <w:szCs w:val="28"/>
-          <w:lang w:val="es-ES"/>
-        </w:rPr>
-      </w:pPr>
-    </w:p>
-    <w:p>
-      <w:pPr>
-        <w:rPr>
-          <w:rFonts w:cstheme="minorHAnsi"/>
-          <w:szCs w:val="28"/>
-          <w:lang w:val="es-ES"/>
-        </w:rPr>
-      </w:pPr>
-    </w:p>
-    <w:p>
-      <w:pPr>
+      </w:pPr>
+      <w:r>
         <w:rPr>
           <w:rFonts w:cstheme="minorHAnsi"/>
           <w:b/>
@@ -2261,26 +2360,7 @@
           <w:szCs w:val="28"/>
           <w:lang w:val="es-ES"/>
         </w:rPr>
-      </w:pPr>
-      <w:r>
-        <w:rPr>
-          <w:rFonts w:cstheme="minorHAnsi"/>
-          <w:b/>
-          <w:bCs/>
-          <w:szCs w:val="28"/>
-          <w:lang w:val="es-ES"/>
-        </w:rPr>
-        <w:t>El</w:t>
-      </w:r>
-      <w:r>
-        <w:rPr>
-          <w:rFonts w:cstheme="minorHAnsi"/>
-          <w:b/>
-          <w:bCs/>
-          <w:szCs w:val="28"/>
-          <w:lang w:val="es-ES"/>
-        </w:rPr>
-        <w:t xml:space="preserve"> module-info.java:</w:t>
+        <w:t>El module-info.java:</w:t>
       </w:r>
     </w:p>
     <w:p>
@@ -2304,6 +2384,7 @@
       <w:r>
         <w:rPr>
           <w:rFonts w:cstheme="minorHAnsi"/>
+          <w:noProof/>
           <w:szCs w:val="28"/>
           <w:lang w:val="es-ES"/>
         </w:rPr>
@@ -2824,6 +2905,7 @@
       <w:r>
         <w:rPr>
           <w:rFonts w:cstheme="minorHAnsi"/>
+          <w:noProof/>
           <w:szCs w:val="28"/>
         </w:rPr>
         <w:drawing>
@@ -3274,6 +3356,7 @@
       <w:r>
         <w:rPr>
           <w:rFonts w:cstheme="minorHAnsi"/>
+          <w:noProof/>
           <w:szCs w:val="28"/>
           <w:lang w:val="es-ES"/>
         </w:rPr>
@@ -3385,6 +3468,7 @@
       <w:r>
         <w:rPr>
           <w:rFonts w:cstheme="minorHAnsi"/>
+          <w:noProof/>
           <w:szCs w:val="28"/>
           <w:lang w:val="es-ES"/>
         </w:rPr>
@@ -3485,6 +3569,7 @@
       <w:r>
         <w:rPr>
           <w:rFonts w:cstheme="minorHAnsi"/>
+          <w:noProof/>
           <w:szCs w:val="28"/>
           <w:lang w:val="es-ES"/>
         </w:rPr>
@@ -3535,12 +3620,14 @@
         <w:rPr>
           <w:rFonts w:cstheme="minorHAnsi"/>
           <w:szCs w:val="28"/>
-        </w:rPr>
-      </w:pPr>
-      <w:r>
-        <w:rPr>
-          <w:rFonts w:cstheme="minorHAnsi"/>
-          <w:szCs w:val="28"/>
+          <w:lang w:val="es-ES"/>
+        </w:rPr>
+      </w:pPr>
+      <w:r>
+        <w:rPr>
+          <w:rFonts w:cstheme="minorHAnsi"/>
+          <w:szCs w:val="28"/>
+          <w:lang w:val="es-ES"/>
         </w:rPr>
         <w:t xml:space="preserve">    </w:t>
       </w:r>
@@ -3597,6 +3684,7 @@
       <w:r>
         <w:rPr>
           <w:rFonts w:cstheme="minorHAnsi"/>
+          <w:noProof/>
           <w:szCs w:val="28"/>
         </w:rPr>
         <w:drawing>
@@ -3853,6 +3941,7 @@
       <w:r>
         <w:rPr>
           <w:rFonts w:cstheme="minorHAnsi"/>
+          <w:noProof/>
           <w:szCs w:val="28"/>
         </w:rPr>
         <w:drawing>
@@ -4267,6 +4356,7 @@
       <w:r>
         <w:rPr>
           <w:rFonts w:cstheme="minorHAnsi"/>
+          <w:noProof/>
           <w:szCs w:val="28"/>
         </w:rPr>
         <w:drawing>
@@ -4365,6 +4455,7 @@
       <w:r>
         <w:rPr>
           <w:rFonts w:cstheme="minorHAnsi"/>
+          <w:noProof/>
           <w:szCs w:val="28"/>
           <w:lang w:val="es-ES"/>
         </w:rPr>
@@ -4571,6 +4662,7 @@
       <w:r>
         <w:rPr>
           <w:rFonts w:cstheme="minorHAnsi"/>
+          <w:noProof/>
           <w:szCs w:val="28"/>
           <w:lang w:val="es-ES"/>
         </w:rPr>
@@ -7807,6 +7899,7 @@
   <w:style w:type="character" w:default="1" w:styleId="Fuentedeprrafopredeter">
     <w:name w:val="Default Paragraph Font"/>
     <w:uiPriority w:val="1"/>
+    <w:semiHidden/>
     <w:unhideWhenUsed/>
   </w:style>
   <w:style w:type="table" w:default="1" w:styleId="Tablanormal">
@@ -8917,6 +9010,7 @@
     <w:rsid w:val="00242A79"/>
     <w:rsid w:val="002B32AC"/>
     <w:rsid w:val="002E24BB"/>
+    <w:rsid w:val="00333537"/>
     <w:rsid w:val="0035117F"/>
     <w:rsid w:val="0035751E"/>
     <w:rsid w:val="003740DE"/>
@@ -8944,6 +9038,7 @@
     <w:rsid w:val="00792B3F"/>
     <w:rsid w:val="007B1686"/>
     <w:rsid w:val="007D4D57"/>
+    <w:rsid w:val="007E4212"/>
     <w:rsid w:val="00823030"/>
     <w:rsid w:val="00852424"/>
     <w:rsid w:val="008701D8"/>
@@ -9719,6 +9814,10 @@
 </file>
 
 <file path=customXml/item1.xml><?xml version="1.0" encoding="utf-8"?>
+<b:Sources xmlns:b="http://schemas.openxmlformats.org/officeDocument/2006/bibliography" xmlns="http://schemas.openxmlformats.org/officeDocument/2006/bibliography" SelectedStyle="\APASixthEditionOfficeOnline.xsl" StyleName="APA" Version="6"/>
+</file>
+
+<file path=customXml/item2.xml><?xml version="1.0" encoding="utf-8"?>
 <ct:contentTypeSchema xmlns:ct="http://schemas.microsoft.com/office/2006/metadata/contentType" xmlns:ma="http://schemas.microsoft.com/office/2006/metadata/properties/metaAttributes" ct:_="" ma:_="" ma:contentTypeName="Document" ma:contentTypeID="0x01010079F111ED35F8CC479449609E8A0923A6" ma:contentTypeVersion="28" ma:contentTypeDescription="Create a new document." ma:contentTypeScope="" ma:versionID="60f5a4f2d2b0abadcf532d48ebf9cb71">
   <xsd:schema xmlns:xsd="http://www.w3.org/2001/XMLSchema" xmlns:xs="http://www.w3.org/2001/XMLSchema" xmlns:p="http://schemas.microsoft.com/office/2006/metadata/properties" xmlns:ns1="http://schemas.microsoft.com/sharepoint/v3" xmlns:ns2="71af3243-3dd4-4a8d-8c0d-dd76da1f02a5" xmlns:ns3="16c05727-aa75-4e4a-9b5f-8a80a1165891" xmlns:ns4="230e9df3-be65-4c73-a93b-d1236ebd677e" targetNamespace="http://schemas.microsoft.com/office/2006/metadata/properties" ma:root="true" ma:fieldsID="7dd78129e6a1811f84807ad11c651531" ns1:_="" ns2:_="" ns3:_="" ns4:_="">
     <xsd:import namespace="http://schemas.microsoft.com/sharepoint/v3"/>
@@ -10030,11 +10129,16 @@
 </ct:contentTypeSchema>
 </file>
 
-<file path=customXml/item2.xml><?xml version="1.0" encoding="utf-8"?>
-<b:Sources xmlns:b="http://schemas.openxmlformats.org/officeDocument/2006/bibliography" xmlns="http://schemas.openxmlformats.org/officeDocument/2006/bibliography" SelectedStyle="\APASixthEditionOfficeOnline.xsl" StyleName="APA" Version="6"/>
+<file path=customXml/item3.xml><?xml version="1.0" encoding="utf-8"?>
+<?mso-contentType ?>
+<FormTemplates xmlns="http://schemas.microsoft.com/sharepoint/v3/contenttype/forms">
+  <Display>DocumentLibraryForm</Display>
+  <Edit>DocumentLibraryForm</Edit>
+  <New>DocumentLibraryForm</New>
+</FormTemplates>
 </file>
 
-<file path=customXml/item3.xml><?xml version="1.0" encoding="utf-8"?>
+<file path=customXml/item4.xml><?xml version="1.0" encoding="utf-8"?>
 <p:properties xmlns:p="http://schemas.microsoft.com/office/2006/metadata/properties" xmlns:xsi="http://www.w3.org/2001/XMLSchema-instance" xmlns:pc="http://schemas.microsoft.com/office/infopath/2007/PartnerControls">
   <documentManagement>
     <_ip_UnifiedCompliancePolicyUIAction xmlns="http://schemas.microsoft.com/sharepoint/v3" xsi:nil="true"/>
@@ -10054,16 +10158,15 @@
 </p:properties>
 </file>
 
-<file path=customXml/item4.xml><?xml version="1.0" encoding="utf-8"?>
-<?mso-contentType ?>
-<FormTemplates xmlns="http://schemas.microsoft.com/sharepoint/v3/contenttype/forms">
-  <Display>DocumentLibraryForm</Display>
-  <Edit>DocumentLibraryForm</Edit>
-  <New>DocumentLibraryForm</New>
-</FormTemplates>
+<file path=customXml/itemProps1.xml><?xml version="1.0" encoding="utf-8"?>
+<ds:datastoreItem xmlns:ds="http://schemas.openxmlformats.org/officeDocument/2006/customXml" ds:itemID="{E4E10AD3-AD8B-4B56-B640-42AEB6EC784A}">
+  <ds:schemaRefs>
+    <ds:schemaRef ds:uri="http://schemas.openxmlformats.org/officeDocument/2006/bibliography"/>
+  </ds:schemaRefs>
+</ds:datastoreItem>
 </file>
 
-<file path=customXml/itemProps1.xml><?xml version="1.0" encoding="utf-8"?>
+<file path=customXml/itemProps2.xml><?xml version="1.0" encoding="utf-8"?>
 <ds:datastoreItem xmlns:ds="http://schemas.openxmlformats.org/officeDocument/2006/customXml" ds:itemID="{1778EFC0-41F2-404D-8178-1A299F9AE7A8}">
   <ds:schemaRefs>
     <ds:schemaRef ds:uri="http://schemas.microsoft.com/office/2006/metadata/contentType"/>
@@ -10084,15 +10187,15 @@
 </ds:datastoreItem>
 </file>
 
-<file path=customXml/itemProps2.xml><?xml version="1.0" encoding="utf-8"?>
-<ds:datastoreItem xmlns:ds="http://schemas.openxmlformats.org/officeDocument/2006/customXml" ds:itemID="{E4E10AD3-AD8B-4B56-B640-42AEB6EC784A}">
+<file path=customXml/itemProps3.xml><?xml version="1.0" encoding="utf-8"?>
+<ds:datastoreItem xmlns:ds="http://schemas.openxmlformats.org/officeDocument/2006/customXml" ds:itemID="{57C77F9C-8BCF-4692-B2E4-26011E2A55B4}">
   <ds:schemaRefs>
-    <ds:schemaRef ds:uri="http://schemas.openxmlformats.org/officeDocument/2006/bibliography"/>
+    <ds:schemaRef ds:uri="http://schemas.microsoft.com/sharepoint/v3/contenttype/forms"/>
   </ds:schemaRefs>
 </ds:datastoreItem>
 </file>
 
-<file path=customXml/itemProps3.xml><?xml version="1.0" encoding="utf-8"?>
+<file path=customXml/itemProps4.xml><?xml version="1.0" encoding="utf-8"?>
 <ds:datastoreItem xmlns:ds="http://schemas.openxmlformats.org/officeDocument/2006/customXml" ds:itemID="{8DE4806E-889F-44E5-89CE-8DBA0CB694CA}">
   <ds:schemaRefs>
     <ds:schemaRef ds:uri="http://schemas.microsoft.com/office/2006/metadata/properties"/>
@@ -10104,14 +10207,6 @@
 </ds:datastoreItem>
 </file>
 
-<file path=customXml/itemProps4.xml><?xml version="1.0" encoding="utf-8"?>
-<ds:datastoreItem xmlns:ds="http://schemas.openxmlformats.org/officeDocument/2006/customXml" ds:itemID="{57C77F9C-8BCF-4692-B2E4-26011E2A55B4}">
-  <ds:schemaRefs>
-    <ds:schemaRef ds:uri="http://schemas.microsoft.com/sharepoint/v3/contenttype/forms"/>
-  </ds:schemaRefs>
-</ds:datastoreItem>
-</file>
-
 <file path=docMetadata/LabelInfo.xml><?xml version="1.0" encoding="utf-8"?>
 <clbl:labelList xmlns:clbl="http://schemas.microsoft.com/office/2020/mipLabelMetadata"/>
 </file>
</xml_diff>